<commit_message>
adding to project report
</commit_message>
<xml_diff>
--- a/Gourmet Guru Project Report.docx
+++ b/Gourmet Guru Project Report.docx
@@ -510,14 +510,15 @@
         <w:t>Business Understanding</w:t>
       </w:r>
     </w:p>
+    <w:p/>
     <w:p>
       <w:pPr>
         <w:pStyle w:val="Heading2"/>
-        <w:spacing w:before="0" w:line="240" w:lineRule="auto"/>
       </w:pPr>
       <w:r>
         <w:t>Business Overview</w:t>
       </w:r>
+      <w:bookmarkStart w:id="0" w:name="_GoBack"/>
     </w:p>
     <w:p>
       <w:pPr>
@@ -531,7 +532,14 @@
         <w:rPr>
           <w:rFonts w:ascii="Times New Roman" w:hAnsi="Times New Roman" w:cs="Times New Roman"/>
         </w:rPr>
-        <w:t>The dining industry in various states across the United States is a dynamic and diverse landscape, offering a wide array of options from local eateries to upscale restaurants. However, both locals and tourists often struggle to find restaurants that align with their specific preferences in terms of location, cuisine, and quality. The sheer number of choices, coupled with the lack of a centralized platform for personalized recommendations, makes it challenging for users to make informed dining decisions.</w:t>
+        <w:t xml:space="preserve">The dining industry in various states </w:t>
+      </w:r>
+      <w:bookmarkEnd w:id="0"/>
+      <w:r>
+        <w:rPr>
+          <w:rFonts w:ascii="Times New Roman" w:hAnsi="Times New Roman" w:cs="Times New Roman"/>
+        </w:rPr>
+        <w:t>across the United States is a dynamic and diverse landscape, offering a wide array of options from local eateries to upscale restaurants. However, both locals and tourists often struggle to find restaurants that align with their specific preferences in terms of location, cuisine, and quality. The sheer number of choices, coupled with the lack of a centralized platform for personalized recommendations, makes it challenging for users to make informed dining decisions.</w:t>
       </w:r>
     </w:p>
     <w:p>
@@ -660,7 +668,6 @@
     <w:p>
       <w:pPr>
         <w:pStyle w:val="Heading2"/>
-        <w:spacing w:line="276" w:lineRule="auto"/>
         <w:rPr>
           <w:rFonts w:eastAsiaTheme="minorHAnsi"/>
         </w:rPr>
@@ -744,7 +751,6 @@
     <w:p>
       <w:pPr>
         <w:pStyle w:val="Heading2"/>
-        <w:spacing w:before="0" w:line="240" w:lineRule="auto"/>
         <w:rPr>
           <w:rFonts w:eastAsiaTheme="minorHAnsi"/>
         </w:rPr>
@@ -791,7 +797,6 @@
     <w:p>
       <w:pPr>
         <w:pStyle w:val="Heading2"/>
-        <w:spacing w:line="276" w:lineRule="auto"/>
       </w:pPr>
       <w:r>
         <w:lastRenderedPageBreak/>
@@ -935,7 +940,6 @@
     <w:p>
       <w:pPr>
         <w:pStyle w:val="Heading2"/>
-        <w:spacing w:before="0" w:line="240" w:lineRule="auto"/>
       </w:pPr>
       <w:r>
         <w:t>Proposed Solution</w:t>
@@ -1092,7 +1096,6 @@
     <w:p>
       <w:pPr>
         <w:pStyle w:val="Heading2"/>
-        <w:spacing w:line="276" w:lineRule="auto"/>
       </w:pPr>
       <w:r>
         <w:t>Metrics of Success</w:t>
@@ -1243,8 +1246,6 @@
     <w:p>
       <w:pPr>
         <w:pStyle w:val="Heading2"/>
-        <w:shd w:val="clear" w:color="auto" w:fill="FFFFFF"/>
-        <w:spacing w:line="240" w:lineRule="auto"/>
         <w:rPr>
           <w:rFonts w:cs="Times New Roman"/>
         </w:rPr>
@@ -2054,23 +2055,326 @@
     </w:p>
     <w:p>
       <w:pPr>
-        <w:pStyle w:val="ListParagraph"/>
         <w:spacing w:line="276" w:lineRule="auto"/>
-        <w:ind w:left="360"/>
-        <w:jc w:val="both"/>
-        <w:rPr>
-          <w:rFonts w:ascii="Times New Roman" w:hAnsi="Times New Roman" w:cs="Times New Roman"/>
-          <w:b/>
-        </w:rPr>
-      </w:pPr>
-      <w:bookmarkStart w:id="0" w:name="_GoBack"/>
-      <w:bookmarkEnd w:id="0"/>
-    </w:p>
-    <w:p>
-      <w:pPr>
-        <w:pStyle w:val="ListParagraph"/>
+        <w:ind w:left="-72"/>
+        <w:jc w:val="both"/>
+        <w:rPr>
+          <w:rFonts w:ascii="Times New Roman" w:hAnsi="Times New Roman" w:cs="Times New Roman"/>
+        </w:rPr>
+      </w:pPr>
+      <w:r>
+        <w:rPr>
+          <w:rFonts w:ascii="Times New Roman" w:hAnsi="Times New Roman" w:cs="Times New Roman"/>
+        </w:rPr>
+        <w:t xml:space="preserve">To perform content based filtering, </w:t>
+      </w:r>
+      <w:r>
+        <w:rPr>
+          <w:rFonts w:ascii="Times New Roman" w:hAnsi="Times New Roman" w:cs="Times New Roman"/>
+        </w:rPr>
+        <w:t xml:space="preserve">The restaurant's features such as types of cuisine they offer and </w:t>
+      </w:r>
+      <w:r>
+        <w:rPr>
+          <w:rFonts w:ascii="Times New Roman" w:hAnsi="Times New Roman" w:cs="Times New Roman"/>
+        </w:rPr>
+        <w:t>attributes</w:t>
+      </w:r>
+      <w:r>
+        <w:rPr>
+          <w:rFonts w:ascii="Times New Roman" w:hAnsi="Times New Roman" w:cs="Times New Roman"/>
+        </w:rPr>
+        <w:t xml:space="preserve"> such as </w:t>
+      </w:r>
+      <w:r>
+        <w:rPr>
+          <w:rFonts w:ascii="Times New Roman" w:hAnsi="Times New Roman" w:cs="Times New Roman"/>
+        </w:rPr>
+        <w:t>Wi-Fi</w:t>
+      </w:r>
+      <w:r>
+        <w:rPr>
+          <w:rFonts w:ascii="Times New Roman" w:hAnsi="Times New Roman" w:cs="Times New Roman"/>
+        </w:rPr>
+        <w:t>, Alcohol, Happy Hour, Noise Level, Restaurants Attire, Wheelchair Accessible, Restaurants Table</w:t>
+      </w:r>
+      <w:r>
+        <w:rPr>
+          <w:rFonts w:ascii="Times New Roman" w:hAnsi="Times New Roman" w:cs="Times New Roman"/>
+        </w:rPr>
+        <w:t xml:space="preserve"> </w:t>
+      </w:r>
+      <w:r>
+        <w:rPr>
+          <w:rFonts w:ascii="Times New Roman" w:hAnsi="Times New Roman" w:cs="Times New Roman"/>
+        </w:rPr>
+        <w:t xml:space="preserve">Service </w:t>
+      </w:r>
+      <w:r>
+        <w:rPr>
+          <w:rFonts w:ascii="Times New Roman" w:hAnsi="Times New Roman" w:cs="Times New Roman"/>
+        </w:rPr>
+        <w:t>etc.</w:t>
+      </w:r>
+      <w:r>
+        <w:rPr>
+          <w:rFonts w:ascii="Times New Roman" w:hAnsi="Times New Roman" w:cs="Times New Roman"/>
+        </w:rPr>
+        <w:t>, were able to provide information to use cosine similarity to recommend the restaurants with the closest similarity.</w:t>
+      </w:r>
+    </w:p>
+    <w:p>
+      <w:pPr>
         <w:spacing w:line="276" w:lineRule="auto"/>
-        <w:ind w:left="792"/>
+        <w:ind w:left="-72"/>
+        <w:jc w:val="both"/>
+        <w:rPr>
+          <w:rFonts w:ascii="Times New Roman" w:hAnsi="Times New Roman" w:cs="Times New Roman"/>
+        </w:rPr>
+      </w:pPr>
+      <w:r>
+        <w:rPr>
+          <w:rFonts w:ascii="Times New Roman" w:hAnsi="Times New Roman" w:cs="Times New Roman"/>
+        </w:rPr>
+        <w:t xml:space="preserve">A preprocessing function was generated that </w:t>
+      </w:r>
+      <w:r>
+        <w:rPr>
+          <w:rFonts w:ascii="Times New Roman" w:hAnsi="Times New Roman" w:cs="Times New Roman"/>
+        </w:rPr>
+        <w:t>combine</w:t>
+      </w:r>
+      <w:r>
+        <w:rPr>
+          <w:rFonts w:ascii="Times New Roman" w:hAnsi="Times New Roman" w:cs="Times New Roman"/>
+        </w:rPr>
+        <w:t>s</w:t>
+      </w:r>
+      <w:r>
+        <w:rPr>
+          <w:rFonts w:ascii="Times New Roman" w:hAnsi="Times New Roman" w:cs="Times New Roman"/>
+        </w:rPr>
+        <w:t xml:space="preserve"> the columns containing the categories and the attributes into one column</w:t>
+      </w:r>
+      <w:r>
+        <w:rPr>
+          <w:rFonts w:ascii="Times New Roman" w:hAnsi="Times New Roman" w:cs="Times New Roman"/>
+        </w:rPr>
+        <w:t xml:space="preserve"> and return a </w:t>
+      </w:r>
+      <w:r>
+        <w:rPr>
+          <w:rFonts w:ascii="Times New Roman" w:hAnsi="Times New Roman" w:cs="Times New Roman"/>
+        </w:rPr>
+        <w:t>combined features</w:t>
+      </w:r>
+      <w:r>
+        <w:rPr>
+          <w:rFonts w:ascii="Times New Roman" w:hAnsi="Times New Roman" w:cs="Times New Roman"/>
+        </w:rPr>
+        <w:t xml:space="preserve"> columns</w:t>
+      </w:r>
+      <w:r>
+        <w:rPr>
+          <w:rFonts w:ascii="Times New Roman" w:hAnsi="Times New Roman" w:cs="Times New Roman"/>
+        </w:rPr>
+        <w:t xml:space="preserve">. </w:t>
+      </w:r>
+      <w:r>
+        <w:rPr>
+          <w:rFonts w:ascii="Times New Roman" w:hAnsi="Times New Roman" w:cs="Times New Roman"/>
+        </w:rPr>
+        <w:t>A create feature vectors function was also created that takes t</w:t>
+      </w:r>
+      <w:r>
+        <w:rPr>
+          <w:rFonts w:ascii="Times New Roman" w:hAnsi="Times New Roman" w:cs="Times New Roman"/>
+        </w:rPr>
+        <w:t>hes</w:t>
+      </w:r>
+      <w:r>
+        <w:rPr>
+          <w:rFonts w:ascii="Times New Roman" w:hAnsi="Times New Roman" w:cs="Times New Roman"/>
+        </w:rPr>
+        <w:t xml:space="preserve">e features and </w:t>
+      </w:r>
+      <w:proofErr w:type="spellStart"/>
+      <w:r>
+        <w:rPr>
+          <w:rFonts w:ascii="Times New Roman" w:hAnsi="Times New Roman" w:cs="Times New Roman"/>
+        </w:rPr>
+        <w:t>vectorizes</w:t>
+      </w:r>
+      <w:proofErr w:type="spellEnd"/>
+      <w:r>
+        <w:rPr>
+          <w:rFonts w:ascii="Times New Roman" w:hAnsi="Times New Roman" w:cs="Times New Roman"/>
+        </w:rPr>
+        <w:t xml:space="preserve"> them</w:t>
+      </w:r>
+      <w:r>
+        <w:rPr>
+          <w:rFonts w:ascii="Times New Roman" w:hAnsi="Times New Roman" w:cs="Times New Roman"/>
+        </w:rPr>
+        <w:t xml:space="preserve"> using TfidfVectorization as it captures term importance across the document. This sparse array is then </w:t>
+      </w:r>
+      <w:r>
+        <w:rPr>
+          <w:rFonts w:ascii="Times New Roman" w:hAnsi="Times New Roman" w:cs="Times New Roman"/>
+        </w:rPr>
+        <w:t>converted to an array and stacked together with the stars ratings along the horizontal columns to return a 2D array which has the combined features</w:t>
+      </w:r>
+    </w:p>
+    <w:p>
+      <w:pPr>
+        <w:spacing w:line="276" w:lineRule="auto"/>
+        <w:ind w:left="-72"/>
+        <w:jc w:val="both"/>
+        <w:rPr>
+          <w:rFonts w:ascii="Times New Roman" w:hAnsi="Times New Roman" w:cs="Times New Roman"/>
+        </w:rPr>
+      </w:pPr>
+      <w:r>
+        <w:rPr>
+          <w:rFonts w:ascii="Times New Roman" w:hAnsi="Times New Roman" w:cs="Times New Roman"/>
+        </w:rPr>
+        <w:t>A recommendation function was then created that takes in a dataframe, the state where the recommendation shall take place, name of restaurant or cuisine/category type</w:t>
+      </w:r>
+      <w:r>
+        <w:rPr>
+          <w:rFonts w:ascii="Times New Roman" w:hAnsi="Times New Roman" w:cs="Times New Roman"/>
+        </w:rPr>
+        <w:t xml:space="preserve">. </w:t>
+      </w:r>
+      <w:r>
+        <w:rPr>
+          <w:rFonts w:ascii="Times New Roman" w:hAnsi="Times New Roman" w:cs="Times New Roman"/>
+        </w:rPr>
+        <w:t xml:space="preserve">From where two actions would take place, either recommendation based on cuisine or restaurant name. By filtering using cuisine type, the state filters the dataframe and then these </w:t>
+      </w:r>
+      <w:r>
+        <w:rPr>
+          <w:rFonts w:ascii="Times New Roman" w:hAnsi="Times New Roman" w:cs="Times New Roman"/>
+        </w:rPr>
+        <w:t>data</w:t>
+      </w:r>
+      <w:r>
+        <w:rPr>
+          <w:rFonts w:ascii="Times New Roman" w:hAnsi="Times New Roman" w:cs="Times New Roman"/>
+        </w:rPr>
+        <w:t xml:space="preserve"> is then filtered using the desired cuisine and the results are a recommendation based on star ratings while returning a dataframe conta</w:t>
+      </w:r>
+      <w:r>
+        <w:rPr>
+          <w:rFonts w:ascii="Times New Roman" w:hAnsi="Times New Roman" w:cs="Times New Roman"/>
+        </w:rPr>
+        <w:t>in</w:t>
+      </w:r>
+      <w:r>
+        <w:rPr>
+          <w:rFonts w:ascii="Times New Roman" w:hAnsi="Times New Roman" w:cs="Times New Roman"/>
+        </w:rPr>
+        <w:t>ing the name, state, city, state, address and categories/cuisine</w:t>
+      </w:r>
+    </w:p>
+    <w:p>
+      <w:pPr>
+        <w:spacing w:line="276" w:lineRule="auto"/>
+        <w:ind w:left="-72"/>
+        <w:jc w:val="both"/>
+        <w:rPr>
+          <w:rFonts w:ascii="Times New Roman" w:hAnsi="Times New Roman" w:cs="Times New Roman"/>
+        </w:rPr>
+      </w:pPr>
+      <w:r>
+        <w:rPr>
+          <w:rFonts w:ascii="Times New Roman" w:hAnsi="Times New Roman" w:cs="Times New Roman"/>
+        </w:rPr>
+        <w:t>If the recommendation is based on restaurant name,</w:t>
+      </w:r>
+      <w:r>
+        <w:rPr>
+          <w:rFonts w:ascii="Times New Roman" w:hAnsi="Times New Roman" w:cs="Times New Roman"/>
+        </w:rPr>
+        <w:t xml:space="preserve"> the dataframe is preprocessed using the preprocess function from which</w:t>
+      </w:r>
+      <w:r>
+        <w:rPr>
+          <w:rFonts w:ascii="Times New Roman" w:hAnsi="Times New Roman" w:cs="Times New Roman"/>
+        </w:rPr>
+        <w:t xml:space="preserve"> the index of the desired restaurant is gotten</w:t>
+      </w:r>
+      <w:r>
+        <w:rPr>
+          <w:rFonts w:ascii="Times New Roman" w:hAnsi="Times New Roman" w:cs="Times New Roman"/>
+        </w:rPr>
+        <w:t xml:space="preserve"> and used to get the specific row of this restaurant and converted to a 1 row dataframe. A specific state dataframe is then generated by only using the restaurants from the desired state. The 1 row dataframe and the specific state dataframe are concatenated into specific state dataframe and their index reset. From which the restaurant’s new index is gotten. </w:t>
+      </w:r>
+    </w:p>
+    <w:p>
+      <w:pPr>
+        <w:spacing w:line="276" w:lineRule="auto"/>
+        <w:ind w:left="-72"/>
+        <w:jc w:val="both"/>
+        <w:rPr>
+          <w:rFonts w:ascii="Times New Roman" w:hAnsi="Times New Roman" w:cs="Times New Roman"/>
+        </w:rPr>
+      </w:pPr>
+      <w:r>
+        <w:rPr>
+          <w:rFonts w:ascii="Times New Roman" w:hAnsi="Times New Roman" w:cs="Times New Roman"/>
+        </w:rPr>
+        <w:t>The create feature vectors function is run on this specific state dataframe and the cosine similarity gotten for the combined features that were generated. The restaurant index is then used in the cosine similarity results and a similarity score is gotten. From which these scores are sorted in descending order and the top indices used to locate the recommended restaurants. The function then returns the name, state, city, address and cuisine/categories.</w:t>
+      </w:r>
+    </w:p>
+    <w:p>
+      <w:pPr>
+        <w:spacing w:line="276" w:lineRule="auto"/>
+        <w:ind w:left="-72"/>
+        <w:jc w:val="both"/>
+        <w:rPr>
+          <w:rFonts w:ascii="Times New Roman" w:hAnsi="Times New Roman" w:cs="Times New Roman"/>
+        </w:rPr>
+      </w:pPr>
+      <w:r>
+        <w:rPr>
+          <w:rFonts w:ascii="Times New Roman" w:hAnsi="Times New Roman" w:cs="Times New Roman"/>
+        </w:rPr>
+        <w:t xml:space="preserve">Testing of the recommendations show them in line with requirements i.e. while seeking cuisine recommendations within a specific state, it recommends </w:t>
+      </w:r>
+      <w:r>
+        <w:rPr>
+          <w:rFonts w:ascii="Times New Roman" w:hAnsi="Times New Roman" w:cs="Times New Roman"/>
+        </w:rPr>
+        <w:t>appropriately and while seeking recommendations based on restaurant name, it gives</w:t>
+      </w:r>
+      <w:r>
+        <w:rPr>
+          <w:rFonts w:ascii="Times New Roman" w:hAnsi="Times New Roman" w:cs="Times New Roman"/>
+        </w:rPr>
+        <w:t xml:space="preserve"> recommendations in the ch</w:t>
+      </w:r>
+      <w:r>
+        <w:rPr>
+          <w:rFonts w:ascii="Times New Roman" w:hAnsi="Times New Roman" w:cs="Times New Roman"/>
+        </w:rPr>
+        <w:t>osen state and with similar attributes.</w:t>
+      </w:r>
+    </w:p>
+    <w:p>
+      <w:pPr>
+        <w:spacing w:line="276" w:lineRule="auto"/>
+        <w:ind w:left="-72"/>
+        <w:jc w:val="both"/>
+        <w:rPr>
+          <w:rFonts w:ascii="Times New Roman" w:hAnsi="Times New Roman" w:cs="Times New Roman"/>
+        </w:rPr>
+      </w:pPr>
+    </w:p>
+    <w:p>
+      <w:pPr>
+        <w:spacing w:line="276" w:lineRule="auto"/>
+        <w:ind w:left="-72"/>
         <w:jc w:val="both"/>
         <w:rPr>
           <w:rFonts w:ascii="Times New Roman" w:hAnsi="Times New Roman" w:cs="Times New Roman"/>
@@ -2097,8 +2401,590 @@
           <w:rFonts w:ascii="Times New Roman" w:hAnsi="Times New Roman" w:cs="Times New Roman"/>
           <w:b/>
         </w:rPr>
+        <w:lastRenderedPageBreak/>
         <w:t>Collaborative Based Filtering</w:t>
       </w:r>
+    </w:p>
+    <w:p>
+      <w:pPr>
+        <w:spacing w:line="276" w:lineRule="auto"/>
+        <w:ind w:left="-72"/>
+        <w:jc w:val="both"/>
+        <w:rPr>
+          <w:rFonts w:ascii="Times New Roman" w:hAnsi="Times New Roman" w:cs="Times New Roman"/>
+        </w:rPr>
+      </w:pPr>
+      <w:r>
+        <w:rPr>
+          <w:rFonts w:ascii="Times New Roman" w:hAnsi="Times New Roman" w:cs="Times New Roman"/>
+        </w:rPr>
+        <w:t xml:space="preserve">For the collaborative based filtering, which utilizes </w:t>
+      </w:r>
+      <w:proofErr w:type="gramStart"/>
+      <w:r>
+        <w:rPr>
+          <w:rFonts w:ascii="Times New Roman" w:hAnsi="Times New Roman" w:cs="Times New Roman"/>
+        </w:rPr>
+        <w:t>users</w:t>
+      </w:r>
+      <w:proofErr w:type="gramEnd"/>
+      <w:r>
+        <w:rPr>
+          <w:rFonts w:ascii="Times New Roman" w:hAnsi="Times New Roman" w:cs="Times New Roman"/>
+        </w:rPr>
+        <w:t xml:space="preserve"> specifics, business id and ratings, the user reviews data was used. This data containe</w:t>
+      </w:r>
+      <w:r>
+        <w:rPr>
+          <w:rFonts w:ascii="Times New Roman" w:hAnsi="Times New Roman" w:cs="Times New Roman"/>
+        </w:rPr>
+        <w:t xml:space="preserve">d the desired columns i.e. user id, business </w:t>
+      </w:r>
+      <w:r>
+        <w:rPr>
+          <w:rFonts w:ascii="Times New Roman" w:hAnsi="Times New Roman" w:cs="Times New Roman"/>
+        </w:rPr>
+        <w:t xml:space="preserve">id and stars. It was merged together with the restaurant data to ensure that the </w:t>
+      </w:r>
+      <w:r>
+        <w:rPr>
+          <w:rFonts w:ascii="Times New Roman" w:hAnsi="Times New Roman" w:cs="Times New Roman"/>
+        </w:rPr>
+        <w:t xml:space="preserve">business </w:t>
+      </w:r>
+      <w:r>
+        <w:rPr>
+          <w:rFonts w:ascii="Times New Roman" w:hAnsi="Times New Roman" w:cs="Times New Roman"/>
+        </w:rPr>
+        <w:t>ids used in modeling were shared between both dataset.</w:t>
+      </w:r>
+    </w:p>
+    <w:p>
+      <w:pPr>
+        <w:spacing w:line="276" w:lineRule="auto"/>
+        <w:ind w:left="-72"/>
+        <w:jc w:val="both"/>
+        <w:rPr>
+          <w:rFonts w:ascii="Times New Roman" w:hAnsi="Times New Roman" w:cs="Times New Roman"/>
+        </w:rPr>
+      </w:pPr>
+      <w:r>
+        <w:rPr>
+          <w:rFonts w:ascii="Times New Roman" w:hAnsi="Times New Roman" w:cs="Times New Roman"/>
+        </w:rPr>
+        <w:t xml:space="preserve">Preprocessing for modeling was performed which involved picking </w:t>
+      </w:r>
+      <w:r>
+        <w:rPr>
+          <w:rFonts w:ascii="Times New Roman" w:hAnsi="Times New Roman" w:cs="Times New Roman"/>
+        </w:rPr>
+        <w:t xml:space="preserve">the 3 desired columns i.e. user </w:t>
+      </w:r>
+      <w:r>
+        <w:rPr>
+          <w:rFonts w:ascii="Times New Roman" w:hAnsi="Times New Roman" w:cs="Times New Roman"/>
+        </w:rPr>
+        <w:t>id, busi</w:t>
+      </w:r>
+      <w:r>
+        <w:rPr>
+          <w:rFonts w:ascii="Times New Roman" w:hAnsi="Times New Roman" w:cs="Times New Roman"/>
+        </w:rPr>
+        <w:t xml:space="preserve">ness </w:t>
+      </w:r>
+      <w:r>
+        <w:rPr>
+          <w:rFonts w:ascii="Times New Roman" w:hAnsi="Times New Roman" w:cs="Times New Roman"/>
+        </w:rPr>
+        <w:t>id and ratings</w:t>
+      </w:r>
+      <w:r>
+        <w:rPr>
+          <w:rFonts w:ascii="Times New Roman" w:hAnsi="Times New Roman" w:cs="Times New Roman"/>
+        </w:rPr>
+        <w:t xml:space="preserve"> </w:t>
+      </w:r>
+      <w:r>
+        <w:rPr>
+          <w:rFonts w:ascii="Times New Roman" w:hAnsi="Times New Roman" w:cs="Times New Roman"/>
+        </w:rPr>
+        <w:t xml:space="preserve">(stars) from the merged dataframe and assigned to a new dataframe </w:t>
+      </w:r>
+      <w:r>
+        <w:rPr>
+          <w:rFonts w:ascii="Times New Roman" w:hAnsi="Times New Roman" w:cs="Times New Roman"/>
+        </w:rPr>
+        <w:t xml:space="preserve">i.e. new </w:t>
+      </w:r>
+      <w:proofErr w:type="spellStart"/>
+      <w:proofErr w:type="gramStart"/>
+      <w:r>
+        <w:rPr>
+          <w:rFonts w:ascii="Times New Roman" w:hAnsi="Times New Roman" w:cs="Times New Roman"/>
+        </w:rPr>
+        <w:t>df</w:t>
+      </w:r>
+      <w:proofErr w:type="spellEnd"/>
+      <w:proofErr w:type="gramEnd"/>
+      <w:r>
+        <w:rPr>
+          <w:rFonts w:ascii="Times New Roman" w:hAnsi="Times New Roman" w:cs="Times New Roman"/>
+        </w:rPr>
+        <w:t>. The surprise module was used as it is tailor made for recommendation systems. The reader class was instantiated to parse and interpret th</w:t>
+      </w:r>
+      <w:r>
+        <w:rPr>
+          <w:rFonts w:ascii="Times New Roman" w:hAnsi="Times New Roman" w:cs="Times New Roman"/>
+        </w:rPr>
+        <w:t xml:space="preserve">e ratings data </w:t>
+      </w:r>
+      <w:r>
+        <w:rPr>
+          <w:rFonts w:ascii="Times New Roman" w:hAnsi="Times New Roman" w:cs="Times New Roman"/>
+        </w:rPr>
+        <w:t xml:space="preserve">and the </w:t>
+      </w:r>
+      <w:proofErr w:type="spellStart"/>
+      <w:r>
+        <w:rPr>
+          <w:rFonts w:ascii="Times New Roman" w:hAnsi="Times New Roman" w:cs="Times New Roman"/>
+        </w:rPr>
+        <w:t>dataset.load_from_df</w:t>
+      </w:r>
+      <w:proofErr w:type="spellEnd"/>
+      <w:r>
+        <w:rPr>
+          <w:rFonts w:ascii="Times New Roman" w:hAnsi="Times New Roman" w:cs="Times New Roman"/>
+        </w:rPr>
+        <w:t xml:space="preserve"> function was used to convert the d</w:t>
+      </w:r>
+      <w:r>
+        <w:rPr>
+          <w:rFonts w:ascii="Times New Roman" w:hAnsi="Times New Roman" w:cs="Times New Roman"/>
+        </w:rPr>
+        <w:t>ata</w:t>
+      </w:r>
+      <w:r>
+        <w:rPr>
+          <w:rFonts w:ascii="Times New Roman" w:hAnsi="Times New Roman" w:cs="Times New Roman"/>
+        </w:rPr>
+        <w:t>f</w:t>
+      </w:r>
+      <w:r>
+        <w:rPr>
+          <w:rFonts w:ascii="Times New Roman" w:hAnsi="Times New Roman" w:cs="Times New Roman"/>
+        </w:rPr>
+        <w:t>rame</w:t>
+      </w:r>
+      <w:r>
+        <w:rPr>
+          <w:rFonts w:ascii="Times New Roman" w:hAnsi="Times New Roman" w:cs="Times New Roman"/>
+        </w:rPr>
+        <w:t xml:space="preserve"> to a format that the surprise library can interpret.</w:t>
+      </w:r>
+      <w:r>
+        <w:rPr>
+          <w:rFonts w:ascii="Times New Roman" w:hAnsi="Times New Roman" w:cs="Times New Roman"/>
+        </w:rPr>
+        <w:t xml:space="preserve"> </w:t>
+      </w:r>
+      <w:r>
+        <w:rPr>
+          <w:rFonts w:ascii="Times New Roman" w:hAnsi="Times New Roman" w:cs="Times New Roman"/>
+        </w:rPr>
+        <w:t xml:space="preserve">From which the data was trainset, </w:t>
+      </w:r>
+      <w:proofErr w:type="spellStart"/>
+      <w:r>
+        <w:rPr>
+          <w:rFonts w:ascii="Times New Roman" w:hAnsi="Times New Roman" w:cs="Times New Roman"/>
+        </w:rPr>
+        <w:t>testset</w:t>
+      </w:r>
+      <w:proofErr w:type="spellEnd"/>
+      <w:r>
+        <w:rPr>
+          <w:rFonts w:ascii="Times New Roman" w:hAnsi="Times New Roman" w:cs="Times New Roman"/>
+        </w:rPr>
+        <w:t xml:space="preserve"> split.</w:t>
+      </w:r>
+      <w:r>
+        <w:rPr>
+          <w:rFonts w:ascii="Times New Roman" w:hAnsi="Times New Roman" w:cs="Times New Roman"/>
+        </w:rPr>
+        <w:br/>
+      </w:r>
+    </w:p>
+    <w:p>
+      <w:pPr>
+        <w:tabs>
+          <w:tab w:val="left" w:pos="2790"/>
+        </w:tabs>
+        <w:spacing w:line="276" w:lineRule="auto"/>
+        <w:ind w:left="-72"/>
+        <w:jc w:val="both"/>
+        <w:rPr>
+          <w:rFonts w:ascii="Times New Roman" w:hAnsi="Times New Roman" w:cs="Times New Roman"/>
+        </w:rPr>
+      </w:pPr>
+      <w:r>
+        <w:rPr>
+          <w:rFonts w:ascii="Times New Roman" w:hAnsi="Times New Roman" w:cs="Times New Roman"/>
+        </w:rPr>
+        <w:t>A normal Predictor class was used as a dummy prediction model from which an RMSE of 0.819 was achieved, next an NMF</w:t>
+      </w:r>
+      <w:r>
+        <w:rPr>
+          <w:rFonts w:ascii="Times New Roman" w:hAnsi="Times New Roman" w:cs="Times New Roman"/>
+        </w:rPr>
+        <w:t xml:space="preserve"> with default parameters was used as it is ideal when ratings are </w:t>
+      </w:r>
+      <w:proofErr w:type="spellStart"/>
+      <w:r>
+        <w:rPr>
+          <w:rFonts w:ascii="Times New Roman" w:hAnsi="Times New Roman" w:cs="Times New Roman"/>
+        </w:rPr>
+        <w:t>non negative</w:t>
+      </w:r>
+      <w:proofErr w:type="spellEnd"/>
+      <w:r>
+        <w:rPr>
+          <w:rFonts w:ascii="Times New Roman" w:hAnsi="Times New Roman" w:cs="Times New Roman"/>
+        </w:rPr>
+        <w:t xml:space="preserve">. This achieved an RMSE of 0.3489. </w:t>
+      </w:r>
+      <w:r>
+        <w:rPr>
+          <w:rFonts w:ascii="Times New Roman" w:hAnsi="Times New Roman" w:cs="Times New Roman"/>
+        </w:rPr>
+        <w:t>N</w:t>
+      </w:r>
+      <w:r>
+        <w:rPr>
+          <w:rFonts w:ascii="Times New Roman" w:hAnsi="Times New Roman" w:cs="Times New Roman"/>
+        </w:rPr>
+        <w:t xml:space="preserve">ext an SVD model with default parameters was used as it works well with explicit feedback. This achieved an RMSE of 0.114. </w:t>
+      </w:r>
+    </w:p>
+    <w:p>
+      <w:pPr>
+        <w:spacing w:line="276" w:lineRule="auto"/>
+        <w:ind w:left="-72"/>
+        <w:jc w:val="both"/>
+        <w:rPr>
+          <w:rFonts w:ascii="Times New Roman" w:hAnsi="Times New Roman" w:cs="Times New Roman"/>
+        </w:rPr>
+      </w:pPr>
+      <w:r>
+        <w:rPr>
+          <w:rFonts w:ascii="Times New Roman" w:hAnsi="Times New Roman" w:cs="Times New Roman"/>
+        </w:rPr>
+        <w:t>From here we performed hyper parameter tuning on the SVD model using the number of epochs, regularization and latent factors. From which we achieved a much improved RMSE of 0.068. This then saved into a pickle for deployment.</w:t>
+      </w:r>
+    </w:p>
+    <w:p>
+      <w:pPr>
+        <w:spacing w:line="276" w:lineRule="auto"/>
+        <w:ind w:left="-72"/>
+        <w:jc w:val="both"/>
+        <w:rPr>
+          <w:rFonts w:ascii="Times New Roman" w:hAnsi="Times New Roman" w:cs="Times New Roman"/>
+        </w:rPr>
+      </w:pPr>
+      <w:r>
+        <w:rPr>
+          <w:rFonts w:ascii="Times New Roman" w:hAnsi="Times New Roman" w:cs="Times New Roman"/>
+        </w:rPr>
+        <w:t xml:space="preserve">Integration </w:t>
+      </w:r>
+      <w:r>
+        <w:rPr>
+          <w:rFonts w:ascii="Times New Roman" w:hAnsi="Times New Roman" w:cs="Times New Roman"/>
+        </w:rPr>
+        <w:t xml:space="preserve">of the collaborative filtering involved </w:t>
+      </w:r>
+      <w:r>
+        <w:rPr>
+          <w:rFonts w:ascii="Times New Roman" w:hAnsi="Times New Roman" w:cs="Times New Roman"/>
+        </w:rPr>
+        <w:t>using the</w:t>
+      </w:r>
+      <w:r>
+        <w:rPr>
+          <w:rFonts w:ascii="Times New Roman" w:hAnsi="Times New Roman" w:cs="Times New Roman"/>
+        </w:rPr>
+        <w:t xml:space="preserve"> collect ratings function that would</w:t>
+      </w:r>
+      <w:r>
+        <w:rPr>
+          <w:rFonts w:ascii="Times New Roman" w:hAnsi="Times New Roman" w:cs="Times New Roman"/>
+        </w:rPr>
+        <w:t xml:space="preserve"> filter the dataframe</w:t>
+      </w:r>
+      <w:r>
+        <w:rPr>
+          <w:rFonts w:ascii="Times New Roman" w:hAnsi="Times New Roman" w:cs="Times New Roman"/>
+        </w:rPr>
+        <w:t xml:space="preserve"> based on state, from which </w:t>
+      </w:r>
+      <w:r>
+        <w:rPr>
+          <w:rFonts w:ascii="Times New Roman" w:hAnsi="Times New Roman" w:cs="Times New Roman"/>
+        </w:rPr>
+        <w:t xml:space="preserve">random </w:t>
+      </w:r>
+      <w:r>
+        <w:rPr>
+          <w:rFonts w:ascii="Times New Roman" w:hAnsi="Times New Roman" w:cs="Times New Roman"/>
+        </w:rPr>
+        <w:t>samples would be</w:t>
+      </w:r>
+      <w:r>
+        <w:rPr>
+          <w:rFonts w:ascii="Times New Roman" w:hAnsi="Times New Roman" w:cs="Times New Roman"/>
+        </w:rPr>
+        <w:t xml:space="preserve"> taken.</w:t>
+      </w:r>
+      <w:r>
+        <w:rPr>
+          <w:rFonts w:ascii="Times New Roman" w:hAnsi="Times New Roman" w:cs="Times New Roman"/>
+        </w:rPr>
+        <w:t xml:space="preserve"> </w:t>
+      </w:r>
+      <w:r>
+        <w:rPr>
+          <w:rFonts w:ascii="Times New Roman" w:hAnsi="Times New Roman" w:cs="Times New Roman"/>
+        </w:rPr>
+        <w:t>T</w:t>
+      </w:r>
+      <w:r>
+        <w:rPr>
+          <w:rFonts w:ascii="Times New Roman" w:hAnsi="Times New Roman" w:cs="Times New Roman"/>
+        </w:rPr>
+        <w:t xml:space="preserve">he user would provide their ratings or skip if they have </w:t>
+      </w:r>
+      <w:r>
+        <w:rPr>
+          <w:rFonts w:ascii="Times New Roman" w:hAnsi="Times New Roman" w:cs="Times New Roman"/>
+        </w:rPr>
+        <w:t>never</w:t>
+      </w:r>
+      <w:r>
+        <w:rPr>
+          <w:rFonts w:ascii="Times New Roman" w:hAnsi="Times New Roman" w:cs="Times New Roman"/>
+        </w:rPr>
+        <w:t xml:space="preserve"> been to those restaurants</w:t>
+      </w:r>
+      <w:r>
+        <w:rPr>
+          <w:rFonts w:ascii="Times New Roman" w:hAnsi="Times New Roman" w:cs="Times New Roman"/>
+        </w:rPr>
+        <w:t>. The restaurants are rated on a scale of 1-5</w:t>
+      </w:r>
+      <w:r>
+        <w:rPr>
+          <w:rFonts w:ascii="Times New Roman" w:hAnsi="Times New Roman" w:cs="Times New Roman"/>
+        </w:rPr>
+        <w:t>. Once rated, the results would be appended to a ratings list as a tuple containing the restaurant id and the rating. Once the desired restaurants have been rated, the function would break.</w:t>
+      </w:r>
+    </w:p>
+    <w:p>
+      <w:pPr>
+        <w:spacing w:line="276" w:lineRule="auto"/>
+        <w:ind w:left="-72"/>
+        <w:jc w:val="both"/>
+        <w:rPr>
+          <w:rFonts w:ascii="Times New Roman" w:hAnsi="Times New Roman" w:cs="Times New Roman"/>
+        </w:rPr>
+      </w:pPr>
+      <w:r>
+        <w:rPr>
+          <w:rFonts w:ascii="Times New Roman" w:hAnsi="Times New Roman" w:cs="Times New Roman"/>
+        </w:rPr>
+        <w:t xml:space="preserve">A </w:t>
+      </w:r>
+      <w:r>
+        <w:rPr>
+          <w:rFonts w:ascii="Times New Roman" w:hAnsi="Times New Roman" w:cs="Times New Roman"/>
+        </w:rPr>
+        <w:t>recommend restaurant</w:t>
+      </w:r>
+      <w:r>
+        <w:rPr>
+          <w:rFonts w:ascii="Times New Roman" w:hAnsi="Times New Roman" w:cs="Times New Roman"/>
+        </w:rPr>
+        <w:t xml:space="preserve"> function was also created that would take in the user id, the rated restaurant, the complete restaurant </w:t>
+      </w:r>
+      <w:proofErr w:type="spellStart"/>
+      <w:proofErr w:type="gramStart"/>
+      <w:r>
+        <w:rPr>
+          <w:rFonts w:ascii="Times New Roman" w:hAnsi="Times New Roman" w:cs="Times New Roman"/>
+        </w:rPr>
+        <w:t>df</w:t>
+      </w:r>
+      <w:proofErr w:type="spellEnd"/>
+      <w:proofErr w:type="gramEnd"/>
+      <w:r>
+        <w:rPr>
+          <w:rFonts w:ascii="Times New Roman" w:hAnsi="Times New Roman" w:cs="Times New Roman"/>
+        </w:rPr>
+        <w:t xml:space="preserve"> and state. The dataframe would be filtered according to state</w:t>
+      </w:r>
+      <w:r>
+        <w:rPr>
+          <w:rFonts w:ascii="Times New Roman" w:hAnsi="Times New Roman" w:cs="Times New Roman"/>
+        </w:rPr>
+        <w:t xml:space="preserve"> from which the unique busi</w:t>
+      </w:r>
+      <w:r>
+        <w:rPr>
+          <w:rFonts w:ascii="Times New Roman" w:hAnsi="Times New Roman" w:cs="Times New Roman"/>
+        </w:rPr>
+        <w:t>ness id</w:t>
+      </w:r>
+      <w:r>
+        <w:rPr>
+          <w:rFonts w:ascii="Times New Roman" w:hAnsi="Times New Roman" w:cs="Times New Roman"/>
+        </w:rPr>
+        <w:t>s were gotten. A new dataframe would be generated from the rated restaurants using the collect ratings function</w:t>
+      </w:r>
+      <w:r>
+        <w:rPr>
+          <w:rFonts w:ascii="Times New Roman" w:hAnsi="Times New Roman" w:cs="Times New Roman"/>
+        </w:rPr>
+        <w:t>. This user rating dataframe would include the user id which would have to be input by the user</w:t>
+      </w:r>
+      <w:r>
+        <w:rPr>
+          <w:rFonts w:ascii="Times New Roman" w:hAnsi="Times New Roman" w:cs="Times New Roman"/>
+        </w:rPr>
+        <w:t>. The new dataframe and the glo</w:t>
+      </w:r>
+      <w:r>
+        <w:rPr>
+          <w:rFonts w:ascii="Times New Roman" w:hAnsi="Times New Roman" w:cs="Times New Roman"/>
+        </w:rPr>
+        <w:t xml:space="preserve">bal dataframe new </w:t>
+      </w:r>
+      <w:proofErr w:type="spellStart"/>
+      <w:r>
+        <w:rPr>
+          <w:rFonts w:ascii="Times New Roman" w:hAnsi="Times New Roman" w:cs="Times New Roman"/>
+        </w:rPr>
+        <w:t>df</w:t>
+      </w:r>
+      <w:proofErr w:type="spellEnd"/>
+      <w:r>
+        <w:rPr>
+          <w:rFonts w:ascii="Times New Roman" w:hAnsi="Times New Roman" w:cs="Times New Roman"/>
+        </w:rPr>
+        <w:t xml:space="preserve"> are concatenated into one and filtered using the </w:t>
+      </w:r>
+      <w:r>
+        <w:rPr>
+          <w:rFonts w:ascii="Times New Roman" w:hAnsi="Times New Roman" w:cs="Times New Roman"/>
+        </w:rPr>
+        <w:t xml:space="preserve">business </w:t>
+      </w:r>
+      <w:r>
+        <w:rPr>
+          <w:rFonts w:ascii="Times New Roman" w:hAnsi="Times New Roman" w:cs="Times New Roman"/>
+        </w:rPr>
+        <w:t>ids that were derived</w:t>
+      </w:r>
+      <w:r>
+        <w:rPr>
+          <w:rFonts w:ascii="Times New Roman" w:hAnsi="Times New Roman" w:cs="Times New Roman"/>
+        </w:rPr>
+        <w:t xml:space="preserve"> previously based on the restaurants only in that state</w:t>
+      </w:r>
+      <w:r>
+        <w:rPr>
+          <w:rFonts w:ascii="Times New Roman" w:hAnsi="Times New Roman" w:cs="Times New Roman"/>
+        </w:rPr>
+        <w:t xml:space="preserve">. This data is then trained in the function </w:t>
+      </w:r>
+      <w:r>
+        <w:rPr>
+          <w:rFonts w:ascii="Times New Roman" w:hAnsi="Times New Roman" w:cs="Times New Roman"/>
+        </w:rPr>
+        <w:t xml:space="preserve">using SVD and the parameter we had previously achieved </w:t>
+      </w:r>
+      <w:r>
+        <w:rPr>
+          <w:rFonts w:ascii="Times New Roman" w:hAnsi="Times New Roman" w:cs="Times New Roman"/>
+        </w:rPr>
+        <w:t xml:space="preserve">as we want the dataframe to keep updating each time based on the new information it receives. The unrated </w:t>
+      </w:r>
+      <w:r>
+        <w:rPr>
+          <w:rFonts w:ascii="Times New Roman" w:hAnsi="Times New Roman" w:cs="Times New Roman"/>
+        </w:rPr>
+        <w:t xml:space="preserve">restaurants </w:t>
+      </w:r>
+      <w:r>
+        <w:rPr>
+          <w:rFonts w:ascii="Times New Roman" w:hAnsi="Times New Roman" w:cs="Times New Roman"/>
+        </w:rPr>
+        <w:t xml:space="preserve">ids </w:t>
+      </w:r>
+      <w:r>
+        <w:rPr>
+          <w:rFonts w:ascii="Times New Roman" w:hAnsi="Times New Roman" w:cs="Times New Roman"/>
+        </w:rPr>
+        <w:t xml:space="preserve">are gotten </w:t>
+      </w:r>
+      <w:r>
+        <w:rPr>
+          <w:rFonts w:ascii="Times New Roman" w:hAnsi="Times New Roman" w:cs="Times New Roman"/>
+        </w:rPr>
+        <w:t>by filtering out the rated restaurants ids and these are</w:t>
+      </w:r>
+      <w:r>
+        <w:rPr>
+          <w:rFonts w:ascii="Times New Roman" w:hAnsi="Times New Roman" w:cs="Times New Roman"/>
+        </w:rPr>
+        <w:t xml:space="preserve"> used together with the user id to predict how a user would rate these </w:t>
+      </w:r>
+      <w:r>
+        <w:rPr>
+          <w:rFonts w:ascii="Times New Roman" w:hAnsi="Times New Roman" w:cs="Times New Roman"/>
+        </w:rPr>
+        <w:t xml:space="preserve">unrated </w:t>
+      </w:r>
+      <w:r>
+        <w:rPr>
+          <w:rFonts w:ascii="Times New Roman" w:hAnsi="Times New Roman" w:cs="Times New Roman"/>
+        </w:rPr>
+        <w:t>restaurants. From which the business id and predicted rating is gotten and set in a dataframe. This is then merged with the restaurant dataframe and sorted by the predicting ratings which is then returned as the recommendations.</w:t>
+      </w:r>
+    </w:p>
+    <w:p>
+      <w:pPr>
+        <w:spacing w:line="276" w:lineRule="auto"/>
+        <w:ind w:left="-72"/>
+        <w:jc w:val="both"/>
+        <w:rPr>
+          <w:rFonts w:ascii="Times New Roman" w:hAnsi="Times New Roman" w:cs="Times New Roman"/>
+        </w:rPr>
+      </w:pPr>
+      <w:r>
+        <w:rPr>
+          <w:rFonts w:ascii="Times New Roman" w:hAnsi="Times New Roman" w:cs="Times New Roman"/>
+        </w:rPr>
+        <w:t xml:space="preserve">Testing of the system involved running the collect ratings function and feeding it varying ratings on the restaurants provided. This resulted in the recommendation dataframe providing varying results based on the ratings given as well as giving a different prediction rating to these restaurants. </w:t>
+      </w:r>
+    </w:p>
+    <w:p>
+      <w:pPr>
+        <w:spacing w:line="276" w:lineRule="auto"/>
+        <w:ind w:left="-72"/>
+        <w:jc w:val="both"/>
+        <w:rPr>
+          <w:rFonts w:ascii="Times New Roman" w:hAnsi="Times New Roman" w:cs="Times New Roman"/>
+        </w:rPr>
+      </w:pPr>
     </w:p>
     <w:p>
       <w:pPr>
@@ -2120,6 +3006,7 @@
           <w:rFonts w:ascii="Times New Roman" w:hAnsi="Times New Roman" w:cs="Times New Roman"/>
           <w:b/>
         </w:rPr>
+        <w:lastRenderedPageBreak/>
         <w:t>Deep Neural Networks</w:t>
       </w:r>
     </w:p>
@@ -3758,7 +4645,7 @@
   <w:abstractNum w:abstractNumId="14" w15:restartNumberingAfterBreak="0">
     <w:nsid w:val="6C857088"/>
     <w:multiLevelType w:val="multilevel"/>
-    <w:tmpl w:val="54CEFCA0"/>
+    <w:tmpl w:val="BEB6BC3A"/>
     <w:lvl w:ilvl="0">
       <w:start w:val="1"/>
       <w:numFmt w:val="decimal"/>
@@ -4422,7 +5309,7 @@
     <w:uiPriority w:val="9"/>
     <w:unhideWhenUsed/>
     <w:qFormat/>
-    <w:rsid w:val="006A250A"/>
+    <w:rsid w:val="00C66592"/>
     <w:pPr>
       <w:keepNext/>
       <w:keepLines/>
@@ -4430,7 +5317,8 @@
         <w:ilvl w:val="1"/>
         <w:numId w:val="2"/>
       </w:numPr>
-      <w:spacing w:before="40" w:after="0" w:line="480" w:lineRule="auto"/>
+      <w:spacing w:after="0" w:line="240" w:lineRule="auto"/>
+      <w:ind w:left="630"/>
       <w:jc w:val="both"/>
       <w:outlineLvl w:val="1"/>
     </w:pPr>
@@ -4673,7 +5561,7 @@
     <w:basedOn w:val="DefaultParagraphFont"/>
     <w:link w:val="Heading2"/>
     <w:uiPriority w:val="9"/>
-    <w:rsid w:val="006A250A"/>
+    <w:rsid w:val="00C66592"/>
     <w:rPr>
       <w:rFonts w:ascii="Times New Roman" w:eastAsia="Times New Roman" w:hAnsi="Times New Roman" w:cstheme="majorBidi"/>
       <w:b/>

</xml_diff>